<commit_message>
adjustments to functional and nonfunctional req
</commit_message>
<xml_diff>
--- a/Function Req/V3.docx
+++ b/Function Req/V3.docx
@@ -33,7 +33,10 @@
     </w:p>
     <w:p>
       <w:pPr>
-        <w:rPr>
+        <w:jc w:val="both"/>
+        <w:rPr>
+          <w:b/>
+          <w:bCs/>
           <w:color w:val="0070C0"/>
           <w:sz w:val="28"/>
           <w:szCs w:val="28"/>
@@ -41,12 +44,45 @@
       </w:pPr>
       <w:r>
         <w:rPr>
+          <w:b/>
+          <w:bCs/>
           <w:color w:val="0070C0"/>
           <w:sz w:val="28"/>
           <w:szCs w:val="28"/>
         </w:rPr>
-        <w:t>(Write a paragraph to describe the two user roles and brief introduction)</w:t>
-      </w:r>
+        <w:t>In the Functional Requirements segment, we wrote all the functional requirements of our system, inside each requirement there’s a description section to explain the requirement, a priority section that has one of three values (low – medium – high), and finally the acceptance criteria for each requirement.</w:t>
+      </w:r>
+    </w:p>
+    <w:p>
+      <w:pPr>
+        <w:jc w:val="both"/>
+        <w:rPr>
+          <w:b/>
+          <w:bCs/>
+          <w:color w:val="0070C0"/>
+          <w:sz w:val="28"/>
+          <w:szCs w:val="28"/>
+        </w:rPr>
+      </w:pPr>
+      <w:r>
+        <w:rPr>
+          <w:b/>
+          <w:bCs/>
+          <w:color w:val="0070C0"/>
+          <w:sz w:val="28"/>
+          <w:szCs w:val="28"/>
+        </w:rPr>
+        <w:t>Each requirement is explained from two sides; Pet owner side and Service provider side, to show how the system works from both perspectives.</w:t>
+      </w:r>
+    </w:p>
+    <w:p>
+      <w:pPr>
+        <w:rPr>
+          <w:color w:val="0070C0"/>
+          <w:sz w:val="28"/>
+          <w:szCs w:val="28"/>
+        </w:rPr>
+      </w:pPr>
     </w:p>
     <w:p>
       <w:pPr>
@@ -167,7 +203,21 @@
           <w:sz w:val="26"/>
           <w:szCs w:val="26"/>
         </w:rPr>
-        <w:t xml:space="preserve"> and password, then fills at least on</w:t>
+        <w:t xml:space="preserve"> password,</w:t>
+      </w:r>
+      <w:r>
+        <w:rPr>
+          <w:sz w:val="26"/>
+          <w:szCs w:val="26"/>
+        </w:rPr>
+        <w:t xml:space="preserve"> and phone number,</w:t>
+      </w:r>
+      <w:r>
+        <w:rPr>
+          <w:sz w:val="26"/>
+          <w:szCs w:val="26"/>
+        </w:rPr>
+        <w:t xml:space="preserve"> then fills at least on</w:t>
       </w:r>
       <w:r>
         <w:rPr>
@@ -509,6 +559,14 @@
     <w:p>
       <w:pPr>
         <w:rPr>
+          <w:sz w:val="26"/>
+          <w:szCs w:val="26"/>
+        </w:rPr>
+      </w:pPr>
+    </w:p>
+    <w:p>
+      <w:pPr>
+        <w:rPr>
           <w:b/>
           <w:bCs/>
           <w:color w:val="0070C0"/>
@@ -523,11 +581,13 @@
           <w:b/>
           <w:bCs/>
           <w:color w:val="0070C0"/>
-          <w:sz w:val="30"/>
-          <w:szCs w:val="30"/>
-        </w:rPr>
-      </w:pPr>
-      <w:r>
+          <w:sz w:val="28"/>
+          <w:szCs w:val="28"/>
+        </w:rPr>
+      </w:pPr>
+    </w:p>
+    <w:p>
+      <w:pPr>
         <w:rPr>
           <w:b/>
           <w:bCs/>
@@ -535,6 +595,16 @@
           <w:sz w:val="30"/>
           <w:szCs w:val="30"/>
         </w:rPr>
+      </w:pPr>
+      <w:r>
+        <w:rPr>
+          <w:b/>
+          <w:bCs/>
+          <w:color w:val="0070C0"/>
+          <w:sz w:val="30"/>
+          <w:szCs w:val="30"/>
+        </w:rPr>
+        <w:lastRenderedPageBreak/>
         <w:t>Requirement 2: making pet profile</w:t>
       </w:r>
     </w:p>
@@ -692,7 +762,14 @@
           <w:sz w:val="26"/>
           <w:szCs w:val="26"/>
         </w:rPr>
-        <w:t xml:space="preserve">pet owner </w:t>
+        <w:t>P</w:t>
+      </w:r>
+      <w:r>
+        <w:rPr>
+          <w:sz w:val="26"/>
+          <w:szCs w:val="26"/>
+        </w:rPr>
+        <w:t xml:space="preserve">et owner </w:t>
       </w:r>
       <w:r>
         <w:rPr>
@@ -701,26 +778,6 @@
         </w:rPr>
         <w:t>filled in the information, and pet profile is successfully made.</w:t>
       </w:r>
-    </w:p>
-    <w:p>
-      <w:pPr>
-        <w:pStyle w:val="ListParagraph"/>
-        <w:rPr>
-          <w:sz w:val="26"/>
-          <w:szCs w:val="26"/>
-        </w:rPr>
-      </w:pPr>
-    </w:p>
-    <w:p>
-      <w:pPr>
-        <w:rPr>
-          <w:b/>
-          <w:bCs/>
-          <w:color w:val="0070C0"/>
-          <w:sz w:val="28"/>
-          <w:szCs w:val="28"/>
-        </w:rPr>
-      </w:pPr>
     </w:p>
     <w:p>
       <w:pPr>
@@ -787,7 +844,14 @@
           <w:sz w:val="26"/>
           <w:szCs w:val="26"/>
         </w:rPr>
-        <w:t xml:space="preserve">pet </w:t>
+        <w:t>P</w:t>
+      </w:r>
+      <w:r>
+        <w:rPr>
+          <w:sz w:val="26"/>
+          <w:szCs w:val="26"/>
+        </w:rPr>
+        <w:t xml:space="preserve">et </w:t>
       </w:r>
       <w:r>
         <w:rPr>
@@ -936,7 +1000,14 @@
           <w:sz w:val="26"/>
           <w:szCs w:val="26"/>
         </w:rPr>
-        <w:t xml:space="preserve">pet </w:t>
+        <w:t>P</w:t>
+      </w:r>
+      <w:r>
+        <w:rPr>
+          <w:sz w:val="26"/>
+          <w:szCs w:val="26"/>
+        </w:rPr>
+        <w:t xml:space="preserve">et </w:t>
       </w:r>
       <w:r>
         <w:rPr>
@@ -1082,7 +1153,14 @@
           <w:sz w:val="26"/>
           <w:szCs w:val="26"/>
         </w:rPr>
-        <w:t xml:space="preserve">pet owner </w:t>
+        <w:t>P</w:t>
+      </w:r>
+      <w:r>
+        <w:rPr>
+          <w:sz w:val="26"/>
+          <w:szCs w:val="26"/>
+        </w:rPr>
+        <w:t xml:space="preserve">et owner </w:t>
       </w:r>
       <w:r>
         <w:rPr>
@@ -1163,7 +1241,14 @@
           <w:sz w:val="26"/>
           <w:szCs w:val="26"/>
         </w:rPr>
-        <w:t xml:space="preserve">pet owner </w:t>
+        <w:t>P</w:t>
+      </w:r>
+      <w:r>
+        <w:rPr>
+          <w:sz w:val="26"/>
+          <w:szCs w:val="26"/>
+        </w:rPr>
+        <w:t xml:space="preserve">et owner </w:t>
       </w:r>
       <w:r>
         <w:rPr>
@@ -1239,7 +1324,21 @@
           <w:sz w:val="26"/>
           <w:szCs w:val="26"/>
         </w:rPr>
-        <w:t>carer can specify the type of grooming they’ll provide and put the available time slots that they will work in.</w:t>
+        <w:t>Service providers</w:t>
+      </w:r>
+      <w:r>
+        <w:rPr>
+          <w:sz w:val="26"/>
+          <w:szCs w:val="26"/>
+        </w:rPr>
+        <w:t xml:space="preserve"> </w:t>
+      </w:r>
+      <w:r>
+        <w:rPr>
+          <w:sz w:val="26"/>
+          <w:szCs w:val="26"/>
+        </w:rPr>
+        <w:t>can specify the type of grooming they’ll provide and put the available time slots that they will work in.</w:t>
       </w:r>
     </w:p>
     <w:p>
@@ -1313,21 +1412,19 @@
           <w:sz w:val="26"/>
           <w:szCs w:val="26"/>
         </w:rPr>
-        <w:t>Carers can successfully add time slots to their work schedule.</w:t>
-      </w:r>
-    </w:p>
-    <w:p>
-      <w:pPr>
-        <w:pStyle w:val="ListParagraph"/>
-        <w:rPr>
-          <w:sz w:val="26"/>
-          <w:szCs w:val="26"/>
-        </w:rPr>
-      </w:pPr>
-    </w:p>
-    <w:p>
-      <w:pPr>
-        <w:pStyle w:val="ListParagraph"/>
+        <w:t>Service providers</w:t>
+      </w:r>
+      <w:r>
+        <w:rPr>
+          <w:sz w:val="26"/>
+          <w:szCs w:val="26"/>
+        </w:rPr>
+        <w:t xml:space="preserve"> can successfully add time slots to their work schedule.</w:t>
+      </w:r>
+    </w:p>
+    <w:p>
+      <w:pPr>
+        <w:ind w:left="720"/>
         <w:rPr>
           <w:sz w:val="26"/>
           <w:szCs w:val="26"/>
@@ -1361,6 +1458,7 @@
           <w:sz w:val="30"/>
           <w:szCs w:val="30"/>
         </w:rPr>
+        <w:lastRenderedPageBreak/>
         <w:t xml:space="preserve">Requirement 5: Pet Sitting Service </w:t>
       </w:r>
     </w:p>
@@ -1426,14 +1524,35 @@
           <w:sz w:val="26"/>
           <w:szCs w:val="26"/>
         </w:rPr>
-        <w:t xml:space="preserve">pet owner </w:t>
-      </w:r>
-      <w:r>
-        <w:rPr>
-          <w:sz w:val="26"/>
-          <w:szCs w:val="26"/>
-        </w:rPr>
-        <w:t>can submit pet sitting service requests, including their location, start and end times, and await responses from pet care providers</w:t>
+        <w:t>P</w:t>
+      </w:r>
+      <w:r>
+        <w:rPr>
+          <w:sz w:val="26"/>
+          <w:szCs w:val="26"/>
+        </w:rPr>
+        <w:t xml:space="preserve">et owner </w:t>
+      </w:r>
+      <w:r>
+        <w:rPr>
+          <w:sz w:val="26"/>
+          <w:szCs w:val="26"/>
+        </w:rPr>
+        <w:t xml:space="preserve">can submit pet sitting service requests, including their location, start and end times, and await responses from </w:t>
+      </w:r>
+      <w:r>
+        <w:rPr>
+          <w:sz w:val="26"/>
+          <w:szCs w:val="26"/>
+        </w:rPr>
+        <w:t xml:space="preserve">Service </w:t>
+      </w:r>
+      <w:r>
+        <w:rPr>
+          <w:sz w:val="26"/>
+          <w:szCs w:val="26"/>
+        </w:rPr>
+        <w:t>providers</w:t>
       </w:r>
       <w:r>
         <w:rPr>
@@ -1463,7 +1582,6 @@
           <w:sz w:val="26"/>
           <w:szCs w:val="26"/>
         </w:rPr>
-        <w:lastRenderedPageBreak/>
         <w:t>Priority:</w:t>
       </w:r>
       <w:r>
@@ -1524,7 +1642,21 @@
           <w:sz w:val="26"/>
           <w:szCs w:val="26"/>
         </w:rPr>
-        <w:t>Users can enter details such as location, start time, and end time for the pet sitting request.</w:t>
+        <w:t>P</w:t>
+      </w:r>
+      <w:r>
+        <w:rPr>
+          <w:sz w:val="26"/>
+          <w:szCs w:val="26"/>
+        </w:rPr>
+        <w:t xml:space="preserve">et owner </w:t>
+      </w:r>
+      <w:r>
+        <w:rPr>
+          <w:sz w:val="26"/>
+          <w:szCs w:val="26"/>
+        </w:rPr>
+        <w:t>can enter details such as location, start time, and end time for the pet sitting request.</w:t>
       </w:r>
     </w:p>
     <w:p>
@@ -1619,7 +1751,56 @@
           <w:sz w:val="26"/>
           <w:szCs w:val="26"/>
         </w:rPr>
-        <w:t>Carers can view users requests and choose to connect with the user to offer their services</w:t>
+        <w:t>Service providers</w:t>
+      </w:r>
+      <w:r>
+        <w:rPr>
+          <w:sz w:val="26"/>
+          <w:szCs w:val="26"/>
+        </w:rPr>
+        <w:t xml:space="preserve"> </w:t>
+      </w:r>
+      <w:r>
+        <w:rPr>
+          <w:sz w:val="26"/>
+          <w:szCs w:val="26"/>
+        </w:rPr>
+        <w:t xml:space="preserve">can view </w:t>
+      </w:r>
+      <w:r>
+        <w:rPr>
+          <w:sz w:val="26"/>
+          <w:szCs w:val="26"/>
+        </w:rPr>
+        <w:t xml:space="preserve">pet owner </w:t>
+      </w:r>
+      <w:r>
+        <w:rPr>
+          <w:sz w:val="26"/>
+          <w:szCs w:val="26"/>
+        </w:rPr>
+        <w:t xml:space="preserve">requests and choose to connect with the </w:t>
+      </w:r>
+      <w:r>
+        <w:rPr>
+          <w:sz w:val="26"/>
+          <w:szCs w:val="26"/>
+        </w:rPr>
+        <w:t>p</w:t>
+      </w:r>
+      <w:r>
+        <w:rPr>
+          <w:sz w:val="26"/>
+          <w:szCs w:val="26"/>
+        </w:rPr>
+        <w:t xml:space="preserve">et owner </w:t>
+      </w:r>
+      <w:r>
+        <w:rPr>
+          <w:sz w:val="26"/>
+          <w:szCs w:val="26"/>
+        </w:rPr>
+        <w:t>to offer their services</w:t>
       </w:r>
       <w:r>
         <w:rPr>
@@ -1709,7 +1890,14 @@
           <w:sz w:val="26"/>
           <w:szCs w:val="26"/>
         </w:rPr>
-        <w:t>Carers can see the requests made by users.</w:t>
+        <w:t>Service providers</w:t>
+      </w:r>
+      <w:r>
+        <w:rPr>
+          <w:sz w:val="26"/>
+          <w:szCs w:val="26"/>
+        </w:rPr>
+        <w:t xml:space="preserve"> can see the requests made by users.</w:t>
       </w:r>
     </w:p>
     <w:p>
@@ -1730,7 +1918,21 @@
           <w:sz w:val="26"/>
           <w:szCs w:val="26"/>
         </w:rPr>
-        <w:t xml:space="preserve">Carers can </w:t>
+        <w:t>Service providers</w:t>
+      </w:r>
+      <w:r>
+        <w:rPr>
+          <w:sz w:val="26"/>
+          <w:szCs w:val="26"/>
+        </w:rPr>
+        <w:t xml:space="preserve"> </w:t>
+      </w:r>
+      <w:r>
+        <w:rPr>
+          <w:sz w:val="26"/>
+          <w:szCs w:val="26"/>
+        </w:rPr>
+        <w:t xml:space="preserve">can </w:t>
       </w:r>
       <w:r>
         <w:rPr>
@@ -1792,14 +1994,6 @@
     <w:p>
       <w:pPr>
         <w:ind w:left="1080"/>
-        <w:rPr>
-          <w:sz w:val="26"/>
-          <w:szCs w:val="26"/>
-        </w:rPr>
-      </w:pPr>
-    </w:p>
-    <w:p>
-      <w:pPr>
         <w:rPr>
           <w:sz w:val="26"/>
           <w:szCs w:val="26"/>
@@ -1901,14 +2095,35 @@
           <w:sz w:val="26"/>
           <w:szCs w:val="26"/>
         </w:rPr>
-        <w:t xml:space="preserve">pet owner </w:t>
-      </w:r>
-      <w:r>
-        <w:rPr>
-          <w:sz w:val="26"/>
-          <w:szCs w:val="26"/>
-        </w:rPr>
-        <w:t>can request pet walking services by specifying their starting location, preferred start and end times, and providing a preferred route for the pet care provider to take</w:t>
+        <w:t>P</w:t>
+      </w:r>
+      <w:r>
+        <w:rPr>
+          <w:sz w:val="26"/>
+          <w:szCs w:val="26"/>
+        </w:rPr>
+        <w:t xml:space="preserve">et owner </w:t>
+      </w:r>
+      <w:r>
+        <w:rPr>
+          <w:sz w:val="26"/>
+          <w:szCs w:val="26"/>
+        </w:rPr>
+        <w:t xml:space="preserve">can request pet walking services by specifying their starting location, preferred start and end times, and providing a preferred route for the </w:t>
+      </w:r>
+      <w:r>
+        <w:rPr>
+          <w:sz w:val="26"/>
+          <w:szCs w:val="26"/>
+        </w:rPr>
+        <w:t>Service</w:t>
+      </w:r>
+      <w:r>
+        <w:rPr>
+          <w:sz w:val="26"/>
+          <w:szCs w:val="26"/>
+        </w:rPr>
+        <w:t xml:space="preserve"> provider to take</w:t>
       </w:r>
       <w:r>
         <w:rPr>
@@ -1998,7 +2213,14 @@
           <w:sz w:val="26"/>
           <w:szCs w:val="26"/>
         </w:rPr>
-        <w:t xml:space="preserve">pet owner </w:t>
+        <w:t>P</w:t>
+      </w:r>
+      <w:r>
+        <w:rPr>
+          <w:sz w:val="26"/>
+          <w:szCs w:val="26"/>
+        </w:rPr>
+        <w:t xml:space="preserve">et owner </w:t>
       </w:r>
       <w:r>
         <w:rPr>
@@ -2026,7 +2248,14 @@
           <w:sz w:val="26"/>
           <w:szCs w:val="26"/>
         </w:rPr>
-        <w:t xml:space="preserve">pet owner </w:t>
+        <w:t>P</w:t>
+      </w:r>
+      <w:r>
+        <w:rPr>
+          <w:sz w:val="26"/>
+          <w:szCs w:val="26"/>
+        </w:rPr>
+        <w:t xml:space="preserve">et owner </w:t>
       </w:r>
       <w:r>
         <w:rPr>
@@ -2068,7 +2297,14 @@
           <w:sz w:val="26"/>
           <w:szCs w:val="26"/>
         </w:rPr>
-        <w:t xml:space="preserve">pet owner </w:t>
+        <w:t>P</w:t>
+      </w:r>
+      <w:r>
+        <w:rPr>
+          <w:sz w:val="26"/>
+          <w:szCs w:val="26"/>
+        </w:rPr>
+        <w:t xml:space="preserve">et owner </w:t>
       </w:r>
       <w:r>
         <w:rPr>
@@ -2125,6 +2361,7 @@
           <w:sz w:val="28"/>
           <w:szCs w:val="28"/>
         </w:rPr>
+        <w:lastRenderedPageBreak/>
         <w:t>Service provider</w:t>
       </w:r>
       <w:r>
@@ -2165,7 +2402,42 @@
           <w:sz w:val="26"/>
           <w:szCs w:val="26"/>
         </w:rPr>
-        <w:t xml:space="preserve"> carer can connect with a user through a user request</w:t>
+        <w:t xml:space="preserve"> </w:t>
+      </w:r>
+      <w:r>
+        <w:rPr>
+          <w:sz w:val="26"/>
+          <w:szCs w:val="26"/>
+        </w:rPr>
+        <w:t>Service provider</w:t>
+      </w:r>
+      <w:r>
+        <w:rPr>
+          <w:sz w:val="26"/>
+          <w:szCs w:val="26"/>
+        </w:rPr>
+        <w:t xml:space="preserve"> </w:t>
+      </w:r>
+      <w:r>
+        <w:rPr>
+          <w:sz w:val="26"/>
+          <w:szCs w:val="26"/>
+        </w:rPr>
+        <w:t xml:space="preserve">can connect with a </w:t>
+      </w:r>
+      <w:r>
+        <w:rPr>
+          <w:sz w:val="26"/>
+          <w:szCs w:val="26"/>
+        </w:rPr>
+        <w:t>pet owner</w:t>
+      </w:r>
+      <w:r>
+        <w:rPr>
+          <w:sz w:val="26"/>
+          <w:szCs w:val="26"/>
+        </w:rPr>
+        <w:t xml:space="preserve"> through a request</w:t>
       </w:r>
       <w:r>
         <w:rPr>
@@ -2234,7 +2506,6 @@
           <w:sz w:val="26"/>
           <w:szCs w:val="26"/>
         </w:rPr>
-        <w:lastRenderedPageBreak/>
         <w:t>Acceptance criteria:</w:t>
       </w:r>
     </w:p>
@@ -2256,7 +2527,14 @@
           <w:sz w:val="26"/>
           <w:szCs w:val="26"/>
         </w:rPr>
-        <w:t>Pet care providers receive detailed information about the requested pet walking service, including location, timing, and preferred route.</w:t>
+        <w:t xml:space="preserve">Service </w:t>
+      </w:r>
+      <w:r>
+        <w:rPr>
+          <w:sz w:val="26"/>
+          <w:szCs w:val="26"/>
+        </w:rPr>
+        <w:t>providers receive detailed information about the requested pet walking service, including location, timing, and preferred route.</w:t>
       </w:r>
     </w:p>
     <w:p>
@@ -2277,7 +2555,14 @@
           <w:sz w:val="26"/>
           <w:szCs w:val="26"/>
         </w:rPr>
-        <w:t>Pet care providers can view pet walking service requests.</w:t>
+        <w:t>Service</w:t>
+      </w:r>
+      <w:r>
+        <w:rPr>
+          <w:sz w:val="26"/>
+          <w:szCs w:val="26"/>
+        </w:rPr>
+        <w:t xml:space="preserve"> providers can view pet walking service requests.</w:t>
       </w:r>
     </w:p>
     <w:p>
@@ -2298,7 +2583,14 @@
           <w:sz w:val="26"/>
           <w:szCs w:val="26"/>
         </w:rPr>
-        <w:t>Pet care provider</w:t>
+        <w:t>Service</w:t>
+      </w:r>
+      <w:r>
+        <w:rPr>
+          <w:sz w:val="26"/>
+          <w:szCs w:val="26"/>
+        </w:rPr>
+        <w:t xml:space="preserve"> provider</w:t>
       </w:r>
       <w:r>
         <w:rPr>
@@ -2312,8 +2604,32 @@
           <w:sz w:val="26"/>
           <w:szCs w:val="26"/>
         </w:rPr>
-        <w:t xml:space="preserve"> can show their interest in offering this service to the users.</w:t>
-      </w:r>
+        <w:t xml:space="preserve"> can show their interest in offering this service to the </w:t>
+      </w:r>
+      <w:r>
+        <w:rPr>
+          <w:sz w:val="26"/>
+          <w:szCs w:val="26"/>
+        </w:rPr>
+        <w:t>pet owners</w:t>
+      </w:r>
+      <w:r>
+        <w:rPr>
+          <w:sz w:val="26"/>
+          <w:szCs w:val="26"/>
+        </w:rPr>
+        <w:t>.</w:t>
+      </w:r>
+    </w:p>
+    <w:p>
+      <w:pPr>
+        <w:pStyle w:val="ListParagraph"/>
+        <w:ind w:left="1800"/>
+        <w:rPr>
+          <w:sz w:val="26"/>
+          <w:szCs w:val="26"/>
+        </w:rPr>
+      </w:pPr>
     </w:p>
     <w:p>
       <w:pPr>
@@ -2402,14 +2718,49 @@
           <w:sz w:val="26"/>
           <w:szCs w:val="26"/>
         </w:rPr>
-        <w:t xml:space="preserve">pet owner </w:t>
-      </w:r>
-      <w:r>
-        <w:rPr>
-          <w:sz w:val="26"/>
-          <w:szCs w:val="26"/>
-        </w:rPr>
-        <w:t>can select a pet care provider for boarding services, view the available time slots offered by the selected carer, and book the chosen carer for a specified start and end date.</w:t>
+        <w:t>P</w:t>
+      </w:r>
+      <w:r>
+        <w:rPr>
+          <w:sz w:val="26"/>
+          <w:szCs w:val="26"/>
+        </w:rPr>
+        <w:t xml:space="preserve">et owner </w:t>
+      </w:r>
+      <w:r>
+        <w:rPr>
+          <w:sz w:val="26"/>
+          <w:szCs w:val="26"/>
+        </w:rPr>
+        <w:t xml:space="preserve">can select a </w:t>
+      </w:r>
+      <w:r>
+        <w:rPr>
+          <w:sz w:val="26"/>
+          <w:szCs w:val="26"/>
+        </w:rPr>
+        <w:t xml:space="preserve">Service </w:t>
+      </w:r>
+      <w:r>
+        <w:rPr>
+          <w:sz w:val="26"/>
+          <w:szCs w:val="26"/>
+        </w:rPr>
+        <w:t xml:space="preserve">provider for boarding services, view the available time slots offered by the selected carer, and book the chosen </w:t>
+      </w:r>
+      <w:r>
+        <w:rPr>
+          <w:sz w:val="26"/>
+          <w:szCs w:val="26"/>
+        </w:rPr>
+        <w:t xml:space="preserve">provider </w:t>
+      </w:r>
+      <w:r>
+        <w:rPr>
+          <w:sz w:val="26"/>
+          <w:szCs w:val="26"/>
+        </w:rPr>
+        <w:t>for a specified start and end date.</w:t>
       </w:r>
     </w:p>
     <w:p>
@@ -2492,7 +2843,35 @@
           <w:sz w:val="26"/>
           <w:szCs w:val="26"/>
         </w:rPr>
-        <w:t>Upon selecting a pet care provider, the system displays the available time slots for boarding services offered by the chosen carer.</w:t>
+        <w:t>Upon selecting a</w:t>
+      </w:r>
+      <w:r>
+        <w:rPr>
+          <w:sz w:val="26"/>
+          <w:szCs w:val="26"/>
+        </w:rPr>
+        <w:t xml:space="preserve"> service </w:t>
+      </w:r>
+      <w:r>
+        <w:rPr>
+          <w:sz w:val="26"/>
+          <w:szCs w:val="26"/>
+        </w:rPr>
+        <w:t xml:space="preserve">provider, the system displays the available time slots for boarding services offered by the chosen </w:t>
+      </w:r>
+      <w:r>
+        <w:rPr>
+          <w:sz w:val="26"/>
+          <w:szCs w:val="26"/>
+        </w:rPr>
+        <w:t>provider</w:t>
+      </w:r>
+      <w:r>
+        <w:rPr>
+          <w:sz w:val="26"/>
+          <w:szCs w:val="26"/>
+        </w:rPr>
+        <w:t>.</w:t>
       </w:r>
       <w:r>
         <w:rPr>
@@ -2520,7 +2899,14 @@
           <w:sz w:val="26"/>
           <w:szCs w:val="26"/>
         </w:rPr>
-        <w:t xml:space="preserve">pet owner </w:t>
+        <w:t>P</w:t>
+      </w:r>
+      <w:r>
+        <w:rPr>
+          <w:sz w:val="26"/>
+          <w:szCs w:val="26"/>
+        </w:rPr>
+        <w:t xml:space="preserve">et owner </w:t>
       </w:r>
       <w:r>
         <w:rPr>
@@ -2576,7 +2962,193 @@
           <w:sz w:val="26"/>
           <w:szCs w:val="26"/>
         </w:rPr>
-        <w:t>The system confirms the booking, notifying both the user and the selected pet care provider.</w:t>
+        <w:t xml:space="preserve">The system confirms the booking, notifying both the </w:t>
+      </w:r>
+      <w:r>
+        <w:rPr>
+          <w:sz w:val="26"/>
+          <w:szCs w:val="26"/>
+        </w:rPr>
+        <w:t xml:space="preserve">pet owner </w:t>
+      </w:r>
+      <w:r>
+        <w:rPr>
+          <w:sz w:val="26"/>
+          <w:szCs w:val="26"/>
+        </w:rPr>
+        <w:t xml:space="preserve">and the selected </w:t>
+      </w:r>
+      <w:r>
+        <w:rPr>
+          <w:sz w:val="26"/>
+          <w:szCs w:val="26"/>
+        </w:rPr>
+        <w:t xml:space="preserve">Service </w:t>
+      </w:r>
+      <w:r>
+        <w:rPr>
+          <w:sz w:val="26"/>
+          <w:szCs w:val="26"/>
+        </w:rPr>
+        <w:t>provider.</w:t>
+      </w:r>
+    </w:p>
+    <w:p>
+      <w:pPr>
+        <w:pStyle w:val="ListParagraph"/>
+        <w:ind w:left="1800"/>
+        <w:rPr>
+          <w:sz w:val="26"/>
+          <w:szCs w:val="26"/>
+        </w:rPr>
+      </w:pPr>
+    </w:p>
+    <w:p>
+      <w:pPr>
+        <w:ind w:left="360"/>
+        <w:rPr>
+          <w:b/>
+          <w:bCs/>
+          <w:color w:val="0070C0"/>
+          <w:sz w:val="28"/>
+          <w:szCs w:val="28"/>
+        </w:rPr>
+      </w:pPr>
+      <w:r>
+        <w:rPr>
+          <w:b/>
+          <w:bCs/>
+          <w:color w:val="0070C0"/>
+          <w:sz w:val="28"/>
+          <w:szCs w:val="28"/>
+        </w:rPr>
+        <w:t>Service</w:t>
+      </w:r>
+      <w:r>
+        <w:rPr>
+          <w:b/>
+          <w:bCs/>
+          <w:color w:val="0070C0"/>
+          <w:sz w:val="28"/>
+          <w:szCs w:val="28"/>
+        </w:rPr>
+        <w:t xml:space="preserve"> provider</w:t>
+      </w:r>
+      <w:r>
+        <w:rPr>
+          <w:b/>
+          <w:bCs/>
+          <w:color w:val="0070C0"/>
+          <w:sz w:val="28"/>
+          <w:szCs w:val="28"/>
+        </w:rPr>
+        <w:t xml:space="preserve"> side:</w:t>
+      </w:r>
+    </w:p>
+    <w:p>
+      <w:pPr>
+        <w:pStyle w:val="ListParagraph"/>
+        <w:numPr>
+          <w:ilvl w:val="0"/>
+          <w:numId w:val="14"/>
+        </w:numPr>
+        <w:ind w:left="1080"/>
+        <w:rPr>
+          <w:sz w:val="26"/>
+          <w:szCs w:val="26"/>
+        </w:rPr>
+      </w:pPr>
+      <w:r>
+        <w:rPr>
+          <w:b/>
+          <w:bCs/>
+          <w:sz w:val="26"/>
+          <w:szCs w:val="26"/>
+        </w:rPr>
+        <w:t>Description:</w:t>
+      </w:r>
+      <w:r>
+        <w:rPr>
+          <w:sz w:val="26"/>
+          <w:szCs w:val="26"/>
+        </w:rPr>
+        <w:t xml:space="preserve"> </w:t>
+      </w:r>
+      <w:r>
+        <w:rPr>
+          <w:sz w:val="26"/>
+          <w:szCs w:val="26"/>
+        </w:rPr>
+        <w:t xml:space="preserve">Service providers </w:t>
+      </w:r>
+      <w:r>
+        <w:rPr>
+          <w:sz w:val="26"/>
+          <w:szCs w:val="26"/>
+        </w:rPr>
+        <w:t>can view and choose to accept the incoming requests they are getting.</w:t>
+      </w:r>
+    </w:p>
+    <w:p>
+      <w:pPr>
+        <w:pStyle w:val="ListParagraph"/>
+        <w:numPr>
+          <w:ilvl w:val="0"/>
+          <w:numId w:val="14"/>
+        </w:numPr>
+        <w:ind w:left="1080"/>
+        <w:rPr>
+          <w:sz w:val="26"/>
+          <w:szCs w:val="26"/>
+        </w:rPr>
+      </w:pPr>
+      <w:r>
+        <w:rPr>
+          <w:b/>
+          <w:bCs/>
+          <w:sz w:val="26"/>
+          <w:szCs w:val="26"/>
+        </w:rPr>
+        <w:t>Priority:</w:t>
+      </w:r>
+      <w:r>
+        <w:rPr>
+          <w:sz w:val="26"/>
+          <w:szCs w:val="26"/>
+        </w:rPr>
+        <w:t xml:space="preserve"> High</w:t>
+      </w:r>
+      <w:r>
+        <w:rPr>
+          <w:sz w:val="26"/>
+          <w:szCs w:val="26"/>
+        </w:rPr>
+        <w:t>.</w:t>
+      </w:r>
+    </w:p>
+    <w:p>
+      <w:pPr>
+        <w:pStyle w:val="ListParagraph"/>
+        <w:numPr>
+          <w:ilvl w:val="0"/>
+          <w:numId w:val="14"/>
+        </w:numPr>
+        <w:ind w:left="1080"/>
+        <w:rPr>
+          <w:b/>
+          <w:bCs/>
+          <w:sz w:val="26"/>
+          <w:szCs w:val="26"/>
+        </w:rPr>
+      </w:pPr>
+      <w:r>
+        <w:rPr>
+          <w:b/>
+          <w:bCs/>
+          <w:sz w:val="26"/>
+          <w:szCs w:val="26"/>
+        </w:rPr>
+        <w:t xml:space="preserve">Acceptance criteria: </w:t>
       </w:r>
     </w:p>
     <w:p>
@@ -2592,107 +3164,26 @@
           <w:szCs w:val="26"/>
         </w:rPr>
       </w:pPr>
-    </w:p>
-    <w:p>
-      <w:pPr>
-        <w:ind w:left="360"/>
-        <w:rPr>
-          <w:b/>
-          <w:bCs/>
-          <w:color w:val="0070C0"/>
-          <w:sz w:val="28"/>
-          <w:szCs w:val="28"/>
-        </w:rPr>
-      </w:pPr>
-      <w:r>
-        <w:rPr>
-          <w:b/>
-          <w:bCs/>
-          <w:color w:val="0070C0"/>
-          <w:sz w:val="28"/>
-          <w:szCs w:val="28"/>
-        </w:rPr>
-        <w:t>Service</w:t>
-      </w:r>
-      <w:r>
-        <w:rPr>
-          <w:b/>
-          <w:bCs/>
-          <w:color w:val="0070C0"/>
-          <w:sz w:val="28"/>
-          <w:szCs w:val="28"/>
-        </w:rPr>
-        <w:t xml:space="preserve"> provider</w:t>
-      </w:r>
-      <w:r>
-        <w:rPr>
-          <w:b/>
-          <w:bCs/>
-          <w:color w:val="0070C0"/>
-          <w:sz w:val="28"/>
-          <w:szCs w:val="28"/>
-        </w:rPr>
-        <w:t xml:space="preserve"> side:</w:t>
-      </w:r>
-    </w:p>
-    <w:p>
-      <w:pPr>
-        <w:pStyle w:val="ListParagraph"/>
-        <w:numPr>
-          <w:ilvl w:val="0"/>
-          <w:numId w:val="14"/>
-        </w:numPr>
-        <w:ind w:left="1080"/>
-        <w:rPr>
-          <w:sz w:val="26"/>
-          <w:szCs w:val="26"/>
-        </w:rPr>
-      </w:pPr>
-      <w:r>
-        <w:rPr>
-          <w:b/>
-          <w:bCs/>
-          <w:sz w:val="26"/>
-          <w:szCs w:val="26"/>
-        </w:rPr>
-        <w:t>Description:</w:t>
-      </w:r>
-      <w:r>
-        <w:rPr>
-          <w:sz w:val="26"/>
-          <w:szCs w:val="26"/>
-        </w:rPr>
-        <w:t xml:space="preserve"> Carers can view and choose to accept the incoming requests they are getting.</w:t>
-      </w:r>
-    </w:p>
-    <w:p>
-      <w:pPr>
-        <w:pStyle w:val="ListParagraph"/>
-        <w:numPr>
-          <w:ilvl w:val="0"/>
-          <w:numId w:val="14"/>
-        </w:numPr>
-        <w:ind w:left="1080"/>
-        <w:rPr>
-          <w:sz w:val="26"/>
-          <w:szCs w:val="26"/>
-        </w:rPr>
-      </w:pPr>
-      <w:r>
-        <w:rPr>
-          <w:b/>
-          <w:bCs/>
-          <w:sz w:val="26"/>
-          <w:szCs w:val="26"/>
-        </w:rPr>
-        <w:t>Priority:</w:t>
-      </w:r>
-      <w:r>
-        <w:rPr>
-          <w:sz w:val="26"/>
-          <w:szCs w:val="26"/>
-        </w:rPr>
-        <w:t xml:space="preserve"> High</w:t>
+      <w:r>
+        <w:rPr>
+          <w:sz w:val="26"/>
+          <w:szCs w:val="26"/>
+        </w:rPr>
+        <w:t xml:space="preserve">Service providers </w:t>
+      </w:r>
+      <w:r>
+        <w:rPr>
+          <w:sz w:val="26"/>
+          <w:szCs w:val="26"/>
+        </w:rPr>
+        <w:t xml:space="preserve">can view and accept the requests made by </w:t>
+      </w:r>
+      <w:r>
+        <w:rPr>
+          <w:sz w:val="26"/>
+          <w:szCs w:val="26"/>
+        </w:rPr>
+        <w:t>pet owners</w:t>
       </w:r>
       <w:r>
         <w:rPr>
@@ -2700,31 +3191,6 @@
           <w:szCs w:val="26"/>
         </w:rPr>
         <w:t>.</w:t>
-      </w:r>
-    </w:p>
-    <w:p>
-      <w:pPr>
-        <w:pStyle w:val="ListParagraph"/>
-        <w:numPr>
-          <w:ilvl w:val="0"/>
-          <w:numId w:val="14"/>
-        </w:numPr>
-        <w:ind w:left="1080"/>
-        <w:rPr>
-          <w:b/>
-          <w:bCs/>
-          <w:sz w:val="26"/>
-          <w:szCs w:val="26"/>
-        </w:rPr>
-      </w:pPr>
-      <w:r>
-        <w:rPr>
-          <w:b/>
-          <w:bCs/>
-          <w:sz w:val="26"/>
-          <w:szCs w:val="26"/>
-        </w:rPr>
-        <w:t xml:space="preserve">Acceptance criteria: </w:t>
       </w:r>
     </w:p>
     <w:p>
@@ -2745,45 +3211,36 @@
           <w:sz w:val="26"/>
           <w:szCs w:val="26"/>
         </w:rPr>
-        <w:t>Carers can view and accept the requests made by users.</w:t>
-      </w:r>
-    </w:p>
-    <w:p>
-      <w:pPr>
-        <w:pStyle w:val="ListParagraph"/>
-        <w:numPr>
-          <w:ilvl w:val="1"/>
-          <w:numId w:val="14"/>
-        </w:numPr>
-        <w:ind w:left="1800"/>
-        <w:rPr>
-          <w:sz w:val="26"/>
-          <w:szCs w:val="26"/>
-        </w:rPr>
-      </w:pPr>
-      <w:r>
-        <w:rPr>
-          <w:sz w:val="26"/>
-          <w:szCs w:val="26"/>
-        </w:rPr>
-        <w:t>The system confirms the booking, notifying both the user and the selected pet care provider.</w:t>
-      </w:r>
-    </w:p>
-    <w:p>
-      <w:pPr>
-        <w:rPr>
-          <w:sz w:val="26"/>
-          <w:szCs w:val="26"/>
-        </w:rPr>
-      </w:pPr>
-    </w:p>
-    <w:p>
-      <w:pPr>
-        <w:rPr>
-          <w:sz w:val="26"/>
-          <w:szCs w:val="26"/>
-        </w:rPr>
-      </w:pPr>
+        <w:t xml:space="preserve">The system confirms the booking, notifying both the </w:t>
+      </w:r>
+      <w:r>
+        <w:rPr>
+          <w:sz w:val="26"/>
+          <w:szCs w:val="26"/>
+        </w:rPr>
+        <w:t xml:space="preserve">pet owner </w:t>
+      </w:r>
+      <w:r>
+        <w:rPr>
+          <w:sz w:val="26"/>
+          <w:szCs w:val="26"/>
+        </w:rPr>
+        <w:t xml:space="preserve">and the selected </w:t>
+      </w:r>
+      <w:r>
+        <w:rPr>
+          <w:sz w:val="26"/>
+          <w:szCs w:val="26"/>
+        </w:rPr>
+        <w:t xml:space="preserve">Service </w:t>
+      </w:r>
+      <w:r>
+        <w:rPr>
+          <w:sz w:val="26"/>
+          <w:szCs w:val="26"/>
+        </w:rPr>
+        <w:t>provider.</w:t>
+      </w:r>
     </w:p>
     <w:p>
       <w:pPr>
@@ -2803,6 +3260,7 @@
           <w:sz w:val="30"/>
           <w:szCs w:val="30"/>
         </w:rPr>
+        <w:lastRenderedPageBreak/>
         <w:t>Requirement 8: Reservation management</w:t>
       </w:r>
     </w:p>
@@ -2848,7 +3306,6 @@
           <w:sz w:val="26"/>
           <w:szCs w:val="26"/>
         </w:rPr>
-        <w:lastRenderedPageBreak/>
         <w:t>Description:</w:t>
       </w:r>
       <w:r>
@@ -2884,7 +3341,21 @@
           <w:sz w:val="26"/>
           <w:szCs w:val="26"/>
         </w:rPr>
-        <w:t xml:space="preserve"> and pet care providers to view, modify, and cancel reservations.</w:t>
+        <w:t xml:space="preserve"> and </w:t>
+      </w:r>
+      <w:r>
+        <w:rPr>
+          <w:sz w:val="26"/>
+          <w:szCs w:val="26"/>
+        </w:rPr>
+        <w:t xml:space="preserve">Service </w:t>
+      </w:r>
+      <w:r>
+        <w:rPr>
+          <w:sz w:val="26"/>
+          <w:szCs w:val="26"/>
+        </w:rPr>
+        <w:t>providers to view, modify, and cancel reservations.</w:t>
       </w:r>
     </w:p>
     <w:p>
@@ -3162,7 +3633,21 @@
           <w:sz w:val="26"/>
           <w:szCs w:val="26"/>
         </w:rPr>
-        <w:t xml:space="preserve"> and pet care providers to view, modify, and cancel reservations.</w:t>
+        <w:t xml:space="preserve"> and </w:t>
+      </w:r>
+      <w:r>
+        <w:rPr>
+          <w:sz w:val="26"/>
+          <w:szCs w:val="26"/>
+        </w:rPr>
+        <w:t xml:space="preserve">service </w:t>
+      </w:r>
+      <w:r>
+        <w:rPr>
+          <w:sz w:val="26"/>
+          <w:szCs w:val="26"/>
+        </w:rPr>
+        <w:t>providers to view, modify, and cancel reservations.</w:t>
       </w:r>
     </w:p>
     <w:p>
@@ -3277,7 +3762,14 @@
           <w:sz w:val="26"/>
           <w:szCs w:val="26"/>
         </w:rPr>
-        <w:t>Providers can cancel reservation,</w:t>
+        <w:t>Service p</w:t>
+      </w:r>
+      <w:r>
+        <w:rPr>
+          <w:sz w:val="26"/>
+          <w:szCs w:val="26"/>
+        </w:rPr>
+        <w:t>roviders can cancel reservation,</w:t>
       </w:r>
       <w:r>
         <w:rPr>
@@ -3314,7 +3806,14 @@
           <w:sz w:val="26"/>
           <w:szCs w:val="26"/>
         </w:rPr>
-        <w:t>Providers receive notifications of reservation modifications or cancellations</w:t>
+        <w:t>Service p</w:t>
+      </w:r>
+      <w:r>
+        <w:rPr>
+          <w:sz w:val="26"/>
+          <w:szCs w:val="26"/>
+        </w:rPr>
+        <w:t>roviders receive notifications of reservation modifications or cancellations</w:t>
       </w:r>
       <w:r>
         <w:rPr>
@@ -3323,6 +3822,46 @@
         </w:rPr>
         <w:t>.</w:t>
       </w:r>
+    </w:p>
+    <w:p>
+      <w:pPr>
+        <w:rPr>
+          <w:sz w:val="30"/>
+          <w:szCs w:val="30"/>
+        </w:rPr>
+      </w:pPr>
+    </w:p>
+    <w:p>
+      <w:pPr>
+        <w:rPr>
+          <w:sz w:val="30"/>
+          <w:szCs w:val="30"/>
+        </w:rPr>
+      </w:pPr>
+    </w:p>
+    <w:p>
+      <w:pPr>
+        <w:rPr>
+          <w:sz w:val="30"/>
+          <w:szCs w:val="30"/>
+        </w:rPr>
+      </w:pPr>
+    </w:p>
+    <w:p>
+      <w:pPr>
+        <w:rPr>
+          <w:sz w:val="30"/>
+          <w:szCs w:val="30"/>
+        </w:rPr>
+      </w:pPr>
+    </w:p>
+    <w:p>
+      <w:pPr>
+        <w:rPr>
+          <w:sz w:val="30"/>
+          <w:szCs w:val="30"/>
+        </w:rPr>
+      </w:pPr>
     </w:p>
     <w:p>
       <w:pPr>
@@ -3350,6 +3889,7 @@
           <w:sz w:val="30"/>
           <w:szCs w:val="30"/>
         </w:rPr>
+        <w:lastRenderedPageBreak/>
         <w:t>Requirement 9: Online Store for Pet Accessories and Food</w:t>
       </w:r>
     </w:p>
@@ -3471,13 +4011,6 @@
         </w:rPr>
         <w:t xml:space="preserve"> </w:t>
       </w:r>
-      <w:r>
-        <w:rPr>
-          <w:sz w:val="26"/>
-          <w:szCs w:val="26"/>
-        </w:rPr>
-        <w:t>(split into owner and service provider)</w:t>
-      </w:r>
     </w:p>
     <w:p>
       <w:pPr>
@@ -3543,7 +4076,6 @@
           <w:sz w:val="26"/>
           <w:szCs w:val="26"/>
         </w:rPr>
-        <w:lastRenderedPageBreak/>
         <w:t>Pet owners</w:t>
       </w:r>
       <w:r>
@@ -3938,6 +4470,14 @@
     <w:p>
       <w:pPr>
         <w:rPr>
+          <w:sz w:val="26"/>
+          <w:szCs w:val="26"/>
+        </w:rPr>
+      </w:pPr>
+    </w:p>
+    <w:p>
+      <w:pPr>
+        <w:rPr>
           <w:b/>
           <w:bCs/>
           <w:color w:val="0070C0"/>
@@ -3953,6 +4493,7 @@
           <w:sz w:val="30"/>
           <w:szCs w:val="30"/>
         </w:rPr>
+        <w:lastRenderedPageBreak/>
         <w:t>Requirement 10: Health Care Appointment Booking</w:t>
       </w:r>
     </w:p>
@@ -4005,7 +4546,21 @@
           <w:sz w:val="26"/>
           <w:szCs w:val="26"/>
         </w:rPr>
-        <w:t>The system should allow users to book appointments with clinics for health check-ups and vaccinations based on available time slots</w:t>
+        <w:t xml:space="preserve">The system should allow </w:t>
+      </w:r>
+      <w:r>
+        <w:rPr>
+          <w:sz w:val="26"/>
+          <w:szCs w:val="26"/>
+        </w:rPr>
+        <w:t xml:space="preserve">pet owners </w:t>
+      </w:r>
+      <w:r>
+        <w:rPr>
+          <w:sz w:val="26"/>
+          <w:szCs w:val="26"/>
+        </w:rPr>
+        <w:t>to book appointments with clinics for health check-ups and vaccinations based on available time slots</w:t>
       </w:r>
       <w:r>
         <w:rPr>
@@ -4157,7 +4712,6 @@
           <w:sz w:val="28"/>
           <w:szCs w:val="28"/>
         </w:rPr>
-        <w:lastRenderedPageBreak/>
         <w:t>Service provider side:</w:t>
       </w:r>
     </w:p>
@@ -4343,7 +4897,14 @@
           <w:sz w:val="26"/>
           <w:szCs w:val="26"/>
         </w:rPr>
-        <w:t xml:space="preserve">pet </w:t>
+        <w:t>P</w:t>
+      </w:r>
+      <w:r>
+        <w:rPr>
+          <w:sz w:val="26"/>
+          <w:szCs w:val="26"/>
+        </w:rPr>
+        <w:t xml:space="preserve">et </w:t>
       </w:r>
       <w:r>
         <w:rPr>
@@ -4464,7 +5025,14 @@
           <w:sz w:val="26"/>
           <w:szCs w:val="26"/>
         </w:rPr>
-        <w:t>Users can submit reviews, and the average rating is displayed for each service provider.</w:t>
+        <w:t xml:space="preserve">Pet owners </w:t>
+      </w:r>
+      <w:r>
+        <w:rPr>
+          <w:sz w:val="26"/>
+          <w:szCs w:val="26"/>
+        </w:rPr>
+        <w:t>can submit reviews, and the average rating is displayed for each service provider.</w:t>
       </w:r>
     </w:p>
     <w:p>
@@ -4521,6 +5089,12 @@
     <w:sectPr>
       <w:pgSz w:w="12240" w:h="15840"/>
       <w:pgMar w:top="1440" w:right="1440" w:bottom="1440" w:left="1440" w:header="720" w:footer="720" w:gutter="0"/>
+      <w:pgBorders w:offsetFrom="page">
+        <w:top w:val="triple" w:sz="4" w:space="24" w:color="auto"/>
+        <w:left w:val="triple" w:sz="4" w:space="24" w:color="auto"/>
+        <w:bottom w:val="triple" w:sz="4" w:space="24" w:color="auto"/>
+        <w:right w:val="triple" w:sz="4" w:space="24" w:color="auto"/>
+      </w:pgBorders>
       <w:cols w:space="720"/>
       <w:docGrid w:linePitch="360"/>
     </w:sectPr>

</xml_diff>